<commit_message>
fixed denominator in cosine and pearson
</commit_message>
<xml_diff>
--- a/תרגיל 1 מערכות המלצה 2016.docx
+++ b/תרגיל 1 מערכות המלצה 2016.docx
@@ -345,20 +345,20 @@
           <w:numId w:val="1"/>
         </w:numPr>
         <w:rPr>
-          <w:color w:val="FF0000"/>
-        </w:rPr>
-      </w:pPr>
-      <w:r>
-        <w:rPr>
-          <w:rFonts w:hint="cs"/>
-          <w:color w:val="FF0000"/>
+          <w:color w:val="0070C0"/>
+        </w:rPr>
+      </w:pPr>
+      <w:r>
+        <w:rPr>
+          <w:rFonts w:hint="cs"/>
+          <w:color w:val="0070C0"/>
           <w:rtl/>
         </w:rPr>
         <w:t xml:space="preserve">ממשו את השיטה </w:t>
       </w:r>
       <w:r>
         <w:rPr>
-          <w:color w:val="FF0000"/>
+          <w:color w:val="0070C0"/>
           <w:highlight w:val="yellow"/>
         </w:rPr>
         <w:t>Load</w:t>
@@ -366,7 +366,7 @@
       <w:r>
         <w:rPr>
           <w:rFonts w:hint="cs"/>
-          <w:color w:val="FF0000"/>
+          <w:color w:val="0070C0"/>
           <w:rtl/>
         </w:rPr>
         <w:t xml:space="preserve"> הטוענת את המידע מהקובץ לבסיס נתונים. רצוי לממש את בסיס הנתונים באופן יעיל כפי יכולתכם על מנת לסייע במימוש השלבים הנוספים.</w:t>
@@ -374,7 +374,7 @@
       <w:r>
         <w:rPr>
           <w:rFonts w:hint="cs"/>
-          <w:color w:val="FF0000"/>
+          <w:color w:val="0070C0"/>
           <w:rtl/>
         </w:rPr>
         <w:t xml:space="preserve"> </w:t>
@@ -659,7 +659,6 @@
           <w:color w:val="0070C0"/>
         </w:rPr>
       </w:pPr>
-      <w:bookmarkStart w:id="0" w:name="_GoBack"/>
       <w:r>
         <w:rPr>
           <w:rFonts w:hint="cs"/>
@@ -960,7 +959,6 @@
         <w:t>.</w:t>
       </w:r>
     </w:p>
-    <w:bookmarkEnd w:id="0"/>
     <w:p>
       <w:pPr>
         <w:pStyle w:val="ListParagraph"/>
@@ -968,9 +966,13 @@
           <w:ilvl w:val="0"/>
           <w:numId w:val="1"/>
         </w:numPr>
-      </w:pPr>
-      <w:r>
-        <w:rPr>
+        <w:rPr>
+          <w:color w:val="FF0000"/>
+        </w:rPr>
+      </w:pPr>
+      <w:r>
+        <w:rPr>
+          <w:color w:val="FF0000"/>
           <w:highlight w:val="yellow"/>
         </w:rPr>
         <w:t>Random</w:t>
@@ -978,12 +980,14 @@
       <w:r>
         <w:rPr>
           <w:rFonts w:hint="cs"/>
+          <w:color w:val="FF0000"/>
           <w:rtl/>
         </w:rPr>
         <w:t xml:space="preserve"> </w:t>
       </w:r>
       <w:r>
         <w:rPr>
+          <w:color w:val="FF0000"/>
           <w:rtl/>
         </w:rPr>
         <w:t>–</w:t>
@@ -991,6 +995,7 @@
       <w:r>
         <w:rPr>
           <w:rFonts w:hint="cs"/>
+          <w:color w:val="FF0000"/>
           <w:rtl/>
         </w:rPr>
         <w:t xml:space="preserve"> ממשו מערכת החוזה ציונים באופן רנדומלי, על ידי בחירת ציון מתוך התפלגות הציונים של המשתמש (זה לא מסובך כמו שזה נשמע).</w:t>
@@ -998,31 +1003,43 @@
       <w:r>
         <w:rPr>
           <w:rFonts w:hint="cs"/>
+          <w:color w:val="FF0000"/>
           <w:rtl/>
         </w:rPr>
         <w:t xml:space="preserve"> הוסיפו לשיטה </w:t>
       </w:r>
       <w:proofErr w:type="spellStart"/>
       <w:r>
+        <w:rPr>
+          <w:color w:val="FF0000"/>
+        </w:rPr>
         <w:t>PredictRating</w:t>
       </w:r>
       <w:proofErr w:type="spellEnd"/>
       <w:r>
+        <w:rPr>
+          <w:color w:val="FF0000"/>
+        </w:rPr>
         <w:t xml:space="preserve"> </w:t>
       </w:r>
       <w:r>
         <w:rPr>
           <w:rFonts w:hint="cs"/>
+          <w:color w:val="FF0000"/>
           <w:rtl/>
         </w:rPr>
         <w:t xml:space="preserve"> את השיטה תחת השם </w:t>
       </w:r>
       <w:r>
+        <w:rPr>
+          <w:color w:val="FF0000"/>
+        </w:rPr>
         <w:t>Random</w:t>
       </w:r>
       <w:r>
         <w:rPr>
           <w:rFonts w:hint="cs"/>
+          <w:color w:val="FF0000"/>
           <w:rtl/>
         </w:rPr>
         <w:t>.</w:t>
@@ -1035,10 +1052,15 @@
           <w:ilvl w:val="0"/>
           <w:numId w:val="1"/>
         </w:numPr>
-      </w:pPr>
-      <w:r>
-        <w:rPr>
-          <w:rFonts w:hint="cs"/>
+        <w:rPr>
+          <w:color w:val="0070C0"/>
+        </w:rPr>
+      </w:pPr>
+      <w:bookmarkStart w:id="0" w:name="_GoBack"/>
+      <w:r>
+        <w:rPr>
+          <w:rFonts w:hint="cs"/>
+          <w:color w:val="0070C0"/>
           <w:rtl/>
         </w:rPr>
         <w:t>ממשו השוואה בין אלגוריתמי החיזוי</w:t>
@@ -1046,16 +1068,21 @@
       <w:r>
         <w:rPr>
           <w:rFonts w:hint="cs"/>
+          <w:color w:val="0070C0"/>
           <w:rtl/>
         </w:rPr>
         <w:t xml:space="preserve"> על ידי </w:t>
       </w:r>
       <w:r>
+        <w:rPr>
+          <w:color w:val="0070C0"/>
+        </w:rPr>
         <w:t>MAE</w:t>
       </w:r>
       <w:r>
         <w:rPr>
           <w:rFonts w:hint="cs"/>
+          <w:color w:val="0070C0"/>
           <w:rtl/>
         </w:rPr>
         <w:t>. כדי לקבל ציון עבור אלגוריתם חיזוי נשתמש בפרוטוקול הבא:</w:t>
@@ -1068,20 +1095,28 @@
           <w:ilvl w:val="1"/>
           <w:numId w:val="1"/>
         </w:numPr>
-      </w:pPr>
-      <w:r>
-        <w:rPr>
-          <w:rFonts w:hint="cs"/>
+        <w:rPr>
+          <w:color w:val="0070C0"/>
+        </w:rPr>
+      </w:pPr>
+      <w:r>
+        <w:rPr>
+          <w:rFonts w:hint="cs"/>
+          <w:color w:val="0070C0"/>
           <w:rtl/>
         </w:rPr>
         <w:t xml:space="preserve">בחרו משתמש </w:t>
       </w:r>
       <w:r>
+        <w:rPr>
+          <w:color w:val="0070C0"/>
+        </w:rPr>
         <w:t>u</w:t>
       </w:r>
       <w:r>
         <w:rPr>
           <w:rFonts w:hint="cs"/>
+          <w:color w:val="0070C0"/>
           <w:rtl/>
         </w:rPr>
         <w:t xml:space="preserve"> באקראי.</w:t>
@@ -1094,22 +1129,30 @@
           <w:ilvl w:val="1"/>
           <w:numId w:val="1"/>
         </w:numPr>
-      </w:pPr>
-      <w:r>
-        <w:rPr>
-          <w:rFonts w:hint="cs"/>
+        <w:rPr>
+          <w:color w:val="0070C0"/>
+        </w:rPr>
+      </w:pPr>
+      <w:r>
+        <w:rPr>
+          <w:rFonts w:hint="cs"/>
+          <w:color w:val="0070C0"/>
           <w:rtl/>
         </w:rPr>
         <w:t xml:space="preserve">בחרו פריט </w:t>
       </w:r>
       <w:proofErr w:type="spellStart"/>
       <w:r>
+        <w:rPr>
+          <w:color w:val="0070C0"/>
+        </w:rPr>
         <w:t>i</w:t>
       </w:r>
       <w:proofErr w:type="spellEnd"/>
       <w:r>
         <w:rPr>
           <w:rFonts w:hint="cs"/>
+          <w:color w:val="0070C0"/>
           <w:rtl/>
         </w:rPr>
         <w:t xml:space="preserve"> שהמשתמש דירג באקראי.</w:t>
@@ -1122,32 +1165,44 @@
           <w:ilvl w:val="1"/>
           <w:numId w:val="1"/>
         </w:numPr>
-      </w:pPr>
-      <w:r>
-        <w:rPr>
-          <w:rFonts w:hint="cs"/>
+        <w:rPr>
+          <w:color w:val="0070C0"/>
+        </w:rPr>
+      </w:pPr>
+      <w:r>
+        <w:rPr>
+          <w:rFonts w:hint="cs"/>
+          <w:color w:val="0070C0"/>
           <w:rtl/>
         </w:rPr>
         <w:t xml:space="preserve">חשבו תחזית לפריט </w:t>
       </w:r>
       <w:proofErr w:type="spellStart"/>
       <w:r>
+        <w:rPr>
+          <w:color w:val="0070C0"/>
+        </w:rPr>
         <w:t>i</w:t>
       </w:r>
       <w:proofErr w:type="spellEnd"/>
       <w:r>
         <w:rPr>
           <w:rFonts w:hint="cs"/>
+          <w:color w:val="0070C0"/>
           <w:rtl/>
         </w:rPr>
         <w:t xml:space="preserve"> עבור משתמש </w:t>
       </w:r>
       <w:r>
+        <w:rPr>
+          <w:color w:val="0070C0"/>
+        </w:rPr>
         <w:t>u</w:t>
       </w:r>
       <w:r>
         <w:rPr>
           <w:rFonts w:hint="cs"/>
+          <w:color w:val="0070C0"/>
           <w:rtl/>
         </w:rPr>
         <w:t xml:space="preserve"> באמצעות כל אחד מהאלגוריתמים.</w:t>
@@ -1160,49 +1215,71 @@
           <w:ilvl w:val="1"/>
           <w:numId w:val="1"/>
         </w:numPr>
-      </w:pPr>
-      <w:r>
-        <w:rPr>
-          <w:rFonts w:hint="cs"/>
+        <w:rPr>
+          <w:color w:val="0070C0"/>
+        </w:rPr>
+      </w:pPr>
+      <w:r>
+        <w:rPr>
+          <w:rFonts w:hint="cs"/>
+          <w:color w:val="0070C0"/>
           <w:rtl/>
         </w:rPr>
         <w:t xml:space="preserve">חשבו את הטעות </w:t>
       </w:r>
       <w:proofErr w:type="spellStart"/>
       <w:r>
+        <w:rPr>
+          <w:color w:val="0070C0"/>
+        </w:rPr>
         <w:t>e</w:t>
       </w:r>
       <w:r>
         <w:rPr>
+          <w:color w:val="0070C0"/>
           <w:vertAlign w:val="subscript"/>
         </w:rPr>
         <w:t>u,i</w:t>
       </w:r>
       <w:proofErr w:type="spellEnd"/>
       <w:r>
+        <w:rPr>
+          <w:color w:val="0070C0"/>
+        </w:rPr>
         <w:t>=</w:t>
       </w:r>
       <w:proofErr w:type="spellStart"/>
       <w:r>
+        <w:rPr>
+          <w:color w:val="0070C0"/>
+        </w:rPr>
         <w:t>r</w:t>
       </w:r>
       <w:r>
         <w:rPr>
+          <w:color w:val="0070C0"/>
           <w:vertAlign w:val="subscript"/>
         </w:rPr>
         <w:t>u,i</w:t>
       </w:r>
       <w:r>
+        <w:rPr>
+          <w:color w:val="0070C0"/>
+        </w:rPr>
         <w:t>-r̂</w:t>
       </w:r>
       <w:r>
         <w:rPr>
+          <w:color w:val="0070C0"/>
           <w:vertAlign w:val="subscript"/>
         </w:rPr>
         <w:t>u,i</w:t>
       </w:r>
       <w:proofErr w:type="spellEnd"/>
       <w:r>
+        <w:rPr>
+          <w:color w:val="0070C0"/>
+        </w:rPr>
         <w:t xml:space="preserve">  </w:t>
       </w:r>
     </w:p>
@@ -1213,10 +1290,14 @@
           <w:ilvl w:val="1"/>
           <w:numId w:val="1"/>
         </w:numPr>
-      </w:pPr>
-      <w:r>
-        <w:rPr>
-          <w:rFonts w:hint="cs"/>
+        <w:rPr>
+          <w:color w:val="0070C0"/>
+        </w:rPr>
+      </w:pPr>
+      <w:r>
+        <w:rPr>
+          <w:rFonts w:hint="cs"/>
+          <w:color w:val="0070C0"/>
           <w:rtl/>
         </w:rPr>
         <w:t>חזרו על החישוב למעלה מספר פעמים כנדרש וחשבו את הטעות הממוצעת</w:t>
@@ -1228,6 +1309,7 @@
         <w:ind w:left="1440"/>
         <w:rPr>
           <w:i/>
+          <w:color w:val="0070C0"/>
           <w:rtl/>
         </w:rPr>
       </w:pPr>
@@ -1236,6 +1318,7 @@
           <m:r>
             <w:rPr>
               <w:rFonts w:ascii="Cambria Math" w:hAnsi="Cambria Math"/>
+              <w:color w:val="0070C0"/>
             </w:rPr>
             <m:t>MAE=</m:t>
           </m:r>
@@ -1245,6 +1328,7 @@
                 <w:rPr>
                   <w:rFonts w:ascii="Cambria Math" w:hAnsi="Cambria Math"/>
                   <w:i/>
+                  <w:color w:val="0070C0"/>
                 </w:rPr>
               </m:ctrlPr>
             </m:fPr>
@@ -1252,6 +1336,7 @@
               <m:r>
                 <w:rPr>
                   <w:rFonts w:ascii="Cambria Math" w:hAnsi="Cambria Math"/>
+                  <w:color w:val="0070C0"/>
                 </w:rPr>
                 <m:t>1</m:t>
               </m:r>
@@ -1260,6 +1345,7 @@
               <m:r>
                 <w:rPr>
                   <w:rFonts w:ascii="Cambria Math" w:hAnsi="Cambria Math"/>
+                  <w:color w:val="0070C0"/>
                 </w:rPr>
                 <m:t>N</m:t>
               </m:r>
@@ -1273,6 +1359,7 @@
                 <w:rPr>
                   <w:rFonts w:ascii="Cambria Math" w:hAnsi="Cambria Math"/>
                   <w:i/>
+                  <w:color w:val="0070C0"/>
                 </w:rPr>
               </m:ctrlPr>
             </m:naryPr>
@@ -1280,6 +1367,7 @@
               <m:r>
                 <w:rPr>
                   <w:rFonts w:ascii="Cambria Math" w:hAnsi="Cambria Math"/>
+                  <w:color w:val="0070C0"/>
                 </w:rPr>
                 <m:t>u,i</m:t>
               </m:r>
@@ -1289,6 +1377,7 @@
               <m:r>
                 <w:rPr>
                   <w:rFonts w:ascii="Cambria Math" w:hAnsi="Cambria Math"/>
+                  <w:color w:val="0070C0"/>
                 </w:rPr>
                 <m:t>|</m:t>
               </m:r>
@@ -1298,6 +1387,7 @@
                     <w:rPr>
                       <w:rFonts w:ascii="Cambria Math" w:hAnsi="Cambria Math"/>
                       <w:i/>
+                      <w:color w:val="0070C0"/>
                     </w:rPr>
                   </m:ctrlPr>
                 </m:sSubPr>
@@ -1305,6 +1395,7 @@
                   <m:r>
                     <w:rPr>
                       <w:rFonts w:ascii="Cambria Math" w:hAnsi="Cambria Math"/>
+                      <w:color w:val="0070C0"/>
                     </w:rPr>
                     <m:t>e</m:t>
                   </m:r>
@@ -1313,6 +1404,7 @@
                   <m:r>
                     <w:rPr>
                       <w:rFonts w:ascii="Cambria Math" w:hAnsi="Cambria Math"/>
+                      <w:color w:val="0070C0"/>
                     </w:rPr>
                     <m:t>u,i</m:t>
                   </m:r>
@@ -1321,6 +1413,7 @@
               <m:r>
                 <w:rPr>
                   <w:rFonts w:ascii="Cambria Math" w:hAnsi="Cambria Math"/>
+                  <w:color w:val="0070C0"/>
                 </w:rPr>
                 <m:t>|</m:t>
               </m:r>
@@ -1336,10 +1429,14 @@
           <w:ilvl w:val="1"/>
           <w:numId w:val="1"/>
         </w:numPr>
-      </w:pPr>
-      <w:r>
-        <w:rPr>
-          <w:rFonts w:hint="cs"/>
+        <w:rPr>
+          <w:color w:val="0070C0"/>
+        </w:rPr>
+      </w:pPr>
+      <w:r>
+        <w:rPr>
+          <w:rFonts w:hint="cs"/>
+          <w:color w:val="0070C0"/>
           <w:rtl/>
         </w:rPr>
         <w:lastRenderedPageBreak/>
@@ -1347,15 +1444,22 @@
       </w:r>
       <w:proofErr w:type="spellStart"/>
       <w:r>
+        <w:rPr>
+          <w:color w:val="0070C0"/>
+        </w:rPr>
         <w:t>Compute</w:t>
       </w:r>
       <w:r>
+        <w:rPr>
+          <w:color w:val="0070C0"/>
+        </w:rPr>
         <w:t>MAE</w:t>
       </w:r>
       <w:proofErr w:type="spellEnd"/>
       <w:r>
         <w:rPr>
           <w:rFonts w:hint="cs"/>
+          <w:color w:val="0070C0"/>
           <w:rtl/>
         </w:rPr>
         <w:t xml:space="preserve"> המקבלת רשימה של שמות שיטות</w:t>
@@ -1363,6 +1467,7 @@
       <w:r>
         <w:rPr>
           <w:rFonts w:hint="cs"/>
+          <w:color w:val="0070C0"/>
           <w:rtl/>
         </w:rPr>
         <w:t xml:space="preserve"> ומחזירה</w:t>
@@ -1370,6 +1475,7 @@
       <w:r>
         <w:rPr>
           <w:rFonts w:hint="cs"/>
+          <w:color w:val="0070C0"/>
           <w:rtl/>
         </w:rPr>
         <w:t xml:space="preserve"> מילון ובו לכל שיטה רשום ה-</w:t>
@@ -1377,20 +1483,26 @@
       <w:r>
         <w:rPr>
           <w:rFonts w:hint="cs"/>
+          <w:color w:val="0070C0"/>
         </w:rPr>
         <w:t>MAE</w:t>
       </w:r>
       <w:r>
+        <w:rPr>
+          <w:color w:val="0070C0"/>
+        </w:rPr>
         <w:t xml:space="preserve"> </w:t>
       </w:r>
       <w:r>
         <w:rPr>
           <w:rFonts w:hint="cs"/>
+          <w:color w:val="0070C0"/>
           <w:rtl/>
         </w:rPr>
         <w:t xml:space="preserve"> שלה.</w:t>
       </w:r>
     </w:p>
+    <w:bookmarkEnd w:id="0"/>
     <w:p>
       <w:pPr>
         <w:rPr>
@@ -2717,7 +2829,7 @@
 </file>
 
 <file path=customXml/itemProps1.xml><?xml version="1.0" encoding="utf-8"?>
-<ds:datastoreItem xmlns:ds="http://schemas.openxmlformats.org/officeDocument/2006/customXml" ds:itemID="{679DAA27-7A77-45F7-9152-F011DAAECC83}">
+<ds:datastoreItem xmlns:ds="http://schemas.openxmlformats.org/officeDocument/2006/customXml" ds:itemID="{B12692FB-326D-4FFE-9399-611BB90DC632}">
   <ds:schemaRefs>
     <ds:schemaRef ds:uri="http://schemas.openxmlformats.org/officeDocument/2006/bibliography"/>
   </ds:schemaRefs>

</xml_diff>